<commit_message>
Update M02 and M03 INFO2
</commit_message>
<xml_diff>
--- a/M00_Introduccion/02 Actividad clase/M00_ACT1-Repaso.docx
+++ b/M00_Introduccion/02 Actividad clase/M00_ACT1-Repaso.docx
@@ -215,7 +215,7 @@
             <v:path o:extrusionok="f" gradientshapeok="t" o:connecttype="rect"/>
             <o:lock v:ext="edit" aspectratio="t"/>
           </v:shapetype>
-          <v:shape id="_x0000_i1025" type="#_x0000_t75" style="width:426.65pt;height:227.3pt;visibility:visible;mso-wrap-style:square">
+          <v:shape id="_x0000_i1027" type="#_x0000_t75" alt="" style="width:426.65pt;height:226.7pt;visibility:visible;mso-wrap-style:square;mso-width-percent:0;mso-height-percent:0;mso-width-percent:0;mso-height-percent:0">
             <v:imagedata r:id="rId8" o:title=""/>
           </v:shape>
         </w:pict>
@@ -1259,6 +1259,7 @@
           <w:szCs w:val="22"/>
           <w:lang w:val="es-MX"/>
         </w:rPr>
+        <w:lastRenderedPageBreak/>
         <w:br/>
       </w:r>
     </w:p>
@@ -1286,7 +1287,6 @@
           <w:szCs w:val="22"/>
           <w:lang w:val="es-MX"/>
         </w:rPr>
-        <w:lastRenderedPageBreak/>
         <w:t>¿Cuál</w:t>
       </w:r>
       <w:r>
@@ -1448,7 +1448,7 @@
           <w:szCs w:val="22"/>
         </w:rPr>
         <w:pict w14:anchorId="7AF6060F">
-          <v:shape id="Picture 1" o:spid="_x0000_i1026" type="#_x0000_t75" style="width:391.7pt;height:231.6pt;visibility:visible;mso-wrap-style:square">
+          <v:shape id="Picture 1" o:spid="_x0000_i1026" type="#_x0000_t75" alt="" style="width:392.15pt;height:232.1pt;visibility:visible;mso-wrap-style:square;mso-width-percent:0;mso-height-percent:0;mso-width-percent:0;mso-height-percent:0">
             <v:imagedata r:id="rId9" o:title=""/>
           </v:shape>
         </w:pict>
@@ -1552,7 +1552,7 @@
                 <w:sz w:val="22"/>
                 <w:szCs w:val="22"/>
               </w:rPr>
-              <w:t>u</w:t>
+              <w:t>y</w:t>
             </w:r>
           </w:p>
         </w:tc>
@@ -2694,7 +2694,7 @@
           <w:szCs w:val="22"/>
         </w:rPr>
         <w:pict w14:anchorId="52544A3D">
-          <v:shape id="Picture 3" o:spid="_x0000_i1027" type="#_x0000_t75" alt="" style="width:487.9pt;height:185.9pt;visibility:visible;mso-width-percent:0;mso-height-percent:0;mso-width-percent:0;mso-height-percent:0" o:bordertopcolor="black" o:borderleftcolor="black" o:borderbottomcolor="black" o:borderrightcolor="black">
+          <v:shape id="Picture 3" o:spid="_x0000_i1025" type="#_x0000_t75" alt="" style="width:487.9pt;height:186.15pt;visibility:visible;mso-width-percent:0;mso-height-percent:0;mso-width-percent:0;mso-height-percent:0" o:bordertopcolor="black" o:borderleftcolor="black" o:borderbottomcolor="black" o:borderrightcolor="black">
             <v:imagedata r:id="rId10" o:title="" cropbottom="4681f"/>
             <w10:bordertop type="single" width="4"/>
             <w10:borderleft type="single" width="4"/>
@@ -5949,7 +5949,7 @@
     <w:rPrDefault>
       <w:rPr>
         <w:rFonts w:ascii="Times New Roman" w:eastAsia="Times New Roman" w:hAnsi="Times New Roman" w:cs="Times New Roman"/>
-        <w:lang w:val="en-US" w:eastAsia="en-US" w:bidi="ar-SA"/>
+        <w:lang w:val="en-MX" w:eastAsia="en-US" w:bidi="ar-SA"/>
       </w:rPr>
     </w:rPrDefault>
     <w:pPrDefault/>
@@ -6246,6 +6246,7 @@
     <w:rPr>
       <w:sz w:val="24"/>
       <w:szCs w:val="24"/>
+      <w:lang w:val="en-US"/>
     </w:rPr>
   </w:style>
   <w:style w:type="character" w:default="1" w:styleId="DefaultParagraphFont">

</xml_diff>